<commit_message>
updated with class files
</commit_message>
<xml_diff>
--- a/Week 2/Week2 Revision Quiz.docx
+++ b/Week 2/Week2 Revision Quiz.docx
@@ -625,6 +625,30 @@
     </w:p>
     <w:p>
       <w:pPr>
+        <w:numPr>
+          <w:ilvl w:val="0"/>
+          <w:numId w:val="9"/>
+        </w:numPr>
+        <w:spacing w:before="100" w:beforeAutospacing="1" w:after="100" w:afterAutospacing="1" w:line="240" w:lineRule="auto"/>
+        <w:rPr>
+          <w:rFonts w:ascii="Times New Roman" w:eastAsia="Times New Roman" w:hAnsi="Times New Roman" w:cs="Times New Roman"/>
+          <w:sz w:val="20"/>
+          <w:szCs w:val="20"/>
+          <w:lang w:val="en-GB" w:eastAsia="en-GB"/>
+        </w:rPr>
+      </w:pPr>
+      <w:r>
+        <w:rPr>
+          <w:rFonts w:ascii="Times New Roman" w:eastAsia="Times New Roman" w:hAnsi="Times New Roman" w:cs="Times New Roman"/>
+          <w:sz w:val="20"/>
+          <w:szCs w:val="20"/>
+          <w:lang w:val="en-GB" w:eastAsia="en-GB"/>
+        </w:rPr>
+        <w:t>GPU.</w:t>
+      </w:r>
+    </w:p>
+    <w:p>
+      <w:pPr>
         <w:spacing w:before="100" w:beforeAutospacing="1" w:after="100" w:afterAutospacing="1" w:line="240" w:lineRule="auto"/>
         <w:ind w:left="1080"/>
         <w:rPr>
@@ -644,6 +668,7 @@
         </w:numPr>
       </w:pPr>
       <w:r>
+        <w:lastRenderedPageBreak/>
         <w:t xml:space="preserve">Name and explain the individual components which make up a </w:t>
       </w:r>
       <w:r>
@@ -678,7 +703,6 @@
           <w:sz w:val="20"/>
           <w:szCs w:val="20"/>
         </w:rPr>
-        <w:lastRenderedPageBreak/>
         <w:t xml:space="preserve">The CPU, which stands for Central Processing Unit, is the primary component responsible for executing instructions and performing calculations in a computer system. It consists of several individual components that work together to carry out these tasks. </w:t>
       </w:r>
       <w:r>
@@ -1057,6 +1081,7 @@
           <w:sz w:val="20"/>
           <w:szCs w:val="20"/>
         </w:rPr>
+        <w:lastRenderedPageBreak/>
         <w:t>Control Unit (CU): The control unit manages the flow of instructions and data within the computer system. It fetches instructions from memory, decodes them, and directs the necessary operations within the CPU. It controls the timing and sequencing of instructions and coordinates the interactions between the CPU, memory, and I/O devices.</w:t>
       </w:r>
     </w:p>
@@ -1074,7 +1099,6 @@
           <w:sz w:val="20"/>
           <w:szCs w:val="20"/>
         </w:rPr>
-        <w:lastRenderedPageBreak/>
         <w:t xml:space="preserve">The Von Neumann design is characterized </w:t>
       </w:r>
       <w:r>
@@ -1338,6 +1362,7 @@
           <w:sz w:val="20"/>
           <w:szCs w:val="20"/>
         </w:rPr>
+        <w:lastRenderedPageBreak/>
         <w:t>Despite these advancements, the Von Neumann bottleneck remains a fundamental challenge in computer architecture. Researchers and engineers continually explore new approaches to overcome this limitation and improve the overall performance of computer systems.</w:t>
       </w:r>
     </w:p>
@@ -1370,7 +1395,6 @@
         </w:numPr>
       </w:pPr>
       <w:r>
-        <w:lastRenderedPageBreak/>
         <w:t xml:space="preserve">Explain the Acronyms below and one piece of additional information on </w:t>
       </w:r>
       <w:proofErr w:type="gramStart"/>
@@ -1459,10 +1483,7 @@
           </w:tcPr>
           <w:p>
             <w:r>
-              <w:t xml:space="preserve">USB supports </w:t>
-            </w:r>
-            <w:r>
-              <w:t>data transfer, charging, and connecting peripherals such as keyboards, mice, printers, external storage devices, and more.</w:t>
+              <w:t>USB supports data transfer, charging, and connecting peripherals such as keyboards, mice, printers, external storage devices, and more.</w:t>
             </w:r>
           </w:p>
         </w:tc>
@@ -1684,6 +1705,7 @@
           <w:sz w:val="20"/>
           <w:szCs w:val="20"/>
         </w:rPr>
+        <w:lastRenderedPageBreak/>
         <w:t>RAM (Random Access Memory): RAM is a type of primary storage that provides fast and temporary storage for data and instructions that are actively used by the CPU. It allows for quick read and write operations, enabling the CPU to access and manipulate data rapidly</w:t>
       </w:r>
       <w:r>
@@ -1731,7 +1753,6 @@
           <w:sz w:val="20"/>
           <w:szCs w:val="20"/>
         </w:rPr>
-        <w:lastRenderedPageBreak/>
         <w:t xml:space="preserve">Secondary storage refers to storage devices that provide long-term storage for data, programs, and files. Unlike primary storage, secondary storage retains data even when power is turned off. The data stored in secondary storage is typically accessed and retrieved when needed. </w:t>
       </w:r>
       <w:r>
@@ -1940,14 +1961,7 @@
           <w:sz w:val="20"/>
           <w:szCs w:val="20"/>
         </w:rPr>
-        <w:t>T</w:t>
-      </w:r>
-      <w:r>
-        <w:rPr>
-          <w:sz w:val="20"/>
-          <w:szCs w:val="20"/>
-        </w:rPr>
-        <w:t>he method of communication within a motherboard, where data is exchanged between various components using buses and interfaces, is commonly referred to as "bus communication" or "bus architecture."</w:t>
+        <w:t>The method of communication within a motherboard, where data is exchanged between various components using buses and interfaces, is commonly referred to as "bus communication" or "bus architecture."</w:t>
       </w:r>
     </w:p>
     <w:p>
@@ -1977,6 +1991,7 @@
         </w:numPr>
       </w:pPr>
       <w:r>
+        <w:lastRenderedPageBreak/>
         <w:t xml:space="preserve">Explain the term </w:t>
       </w:r>
       <w:proofErr w:type="gramStart"/>
@@ -2019,22 +2034,7 @@
           <w:sz w:val="20"/>
           <w:szCs w:val="20"/>
         </w:rPr>
-        <w:lastRenderedPageBreak/>
-        <w:t xml:space="preserve">One common issue with overclocking is increased heat generation. When a component operates at a higher clock speed, it requires more power and generates more heat as a </w:t>
-      </w:r>
-      <w:r>
-        <w:rPr>
-          <w:sz w:val="20"/>
-          <w:szCs w:val="20"/>
-        </w:rPr>
-        <w:t>by-product</w:t>
-      </w:r>
-      <w:r>
-        <w:rPr>
-          <w:sz w:val="20"/>
-          <w:szCs w:val="20"/>
-        </w:rPr>
-        <w:t>. This increased heat can cause instability, system crashes, or damage to the component if not properly managed.</w:t>
+        <w:t>One common issue with overclocking is increased heat generation. When a component operates at a higher clock speed, it requires more power and generates more heat as a by-product. This increased heat can cause instability, system crashes, or damage to the component if not properly managed.</w:t>
       </w:r>
     </w:p>
     <w:p>
@@ -5235,18 +5235,18 @@
 </file>
 
 <file path=customXml/item1.xml><?xml version="1.0" encoding="utf-8"?>
-<p:properties xmlns:p="http://schemas.microsoft.com/office/2006/metadata/properties" xmlns:xsi="http://www.w3.org/2001/XMLSchema-instance" xmlns:pc="http://schemas.microsoft.com/office/infopath/2007/PartnerControls">
-  <documentManagement/>
-</p:properties>
-</file>
-
-<file path=customXml/item2.xml><?xml version="1.0" encoding="utf-8"?>
 <?mso-contentType ?>
 <FormTemplates xmlns="http://schemas.microsoft.com/sharepoint/v3/contenttype/forms">
   <Display>DocumentLibraryForm</Display>
   <Edit>DocumentLibraryForm</Edit>
   <New>DocumentLibraryForm</New>
 </FormTemplates>
+</file>
+
+<file path=customXml/item2.xml><?xml version="1.0" encoding="utf-8"?>
+<p:properties xmlns:p="http://schemas.microsoft.com/office/2006/metadata/properties" xmlns:xsi="http://www.w3.org/2001/XMLSchema-instance" xmlns:pc="http://schemas.microsoft.com/office/infopath/2007/PartnerControls">
+  <documentManagement/>
+</p:properties>
 </file>
 
 <file path=customXml/item3.xml><?xml version="1.0" encoding="utf-8"?>
@@ -5461,18 +5461,18 @@
 </file>
 
 <file path=customXml/itemProps1.xml><?xml version="1.0" encoding="utf-8"?>
-<ds:datastoreItem xmlns:ds="http://schemas.openxmlformats.org/officeDocument/2006/customXml" ds:itemID="{B9281967-39C5-4876-99EE-F030C812748C}">
+<ds:datastoreItem xmlns:ds="http://schemas.openxmlformats.org/officeDocument/2006/customXml" ds:itemID="{A4B3E983-9B03-464E-89BD-F9932F342606}">
   <ds:schemaRefs>
-    <ds:schemaRef ds:uri="http://schemas.microsoft.com/office/2006/metadata/properties"/>
-    <ds:schemaRef ds:uri="http://schemas.microsoft.com/office/infopath/2007/PartnerControls"/>
+    <ds:schemaRef ds:uri="http://schemas.microsoft.com/sharepoint/v3/contenttype/forms"/>
   </ds:schemaRefs>
 </ds:datastoreItem>
 </file>
 
 <file path=customXml/itemProps2.xml><?xml version="1.0" encoding="utf-8"?>
-<ds:datastoreItem xmlns:ds="http://schemas.openxmlformats.org/officeDocument/2006/customXml" ds:itemID="{A4B3E983-9B03-464E-89BD-F9932F342606}">
+<ds:datastoreItem xmlns:ds="http://schemas.openxmlformats.org/officeDocument/2006/customXml" ds:itemID="{B9281967-39C5-4876-99EE-F030C812748C}">
   <ds:schemaRefs>
-    <ds:schemaRef ds:uri="http://schemas.microsoft.com/sharepoint/v3/contenttype/forms"/>
+    <ds:schemaRef ds:uri="http://schemas.microsoft.com/office/2006/metadata/properties"/>
+    <ds:schemaRef ds:uri="http://schemas.microsoft.com/office/infopath/2007/PartnerControls"/>
   </ds:schemaRefs>
 </ds:datastoreItem>
 </file>

</xml_diff>